<commit_message>
frontend refactoring for typescript
</commit_message>
<xml_diff>
--- a/client/public/Resume_Siniakou_Alex.docx
+++ b/client/public/Resume_Siniakou_Alex.docx
@@ -554,34 +554,47 @@
           <w:lang w:val="en-US"/>
         </w:rPr>
         <w:drawing>
-          <wp:inline distT="114300" distB="114300" distL="114300" distR="114300">
-            <wp:extent cx="1556608" cy="1954040"/>
-            <wp:effectExtent l="0" t="0" r="0" b="0"/>
-            <wp:docPr id="1" name="image1.png"/>
-            <wp:cNvGraphicFramePr/>
+          <wp:inline distT="0" distB="0" distL="0" distR="0">
+            <wp:extent cx="1533525" cy="1933575"/>
+            <wp:effectExtent l="0" t="0" r="9525" b="9525"/>
+            <wp:docPr id="2" name="Рисунок 2" descr="E:\Programming\Nodejs\portfolio\portfolio_ts_server_28_10_22\new_28_10_22\portfolio_ts\client\public\foto_resume.jpg"/>
+            <wp:cNvGraphicFramePr>
+              <a:graphicFrameLocks xmlns:a="http://schemas.openxmlformats.org/drawingml/2006/main" noChangeAspect="1"/>
+            </wp:cNvGraphicFramePr>
             <a:graphic xmlns:a="http://schemas.openxmlformats.org/drawingml/2006/main">
               <a:graphicData uri="http://schemas.openxmlformats.org/drawingml/2006/picture">
                 <pic:pic xmlns:pic="http://schemas.openxmlformats.org/drawingml/2006/picture">
                   <pic:nvPicPr>
-                    <pic:cNvPr id="0" name="image1.png"/>
-                    <pic:cNvPicPr preferRelativeResize="0"/>
+                    <pic:cNvPr id="0" name="Picture 6" descr="E:\Programming\Nodejs\portfolio\portfolio_ts_server_28_10_22\new_28_10_22\portfolio_ts\client\public\foto_resume.jpg"/>
+                    <pic:cNvPicPr>
+                      <a:picLocks noChangeAspect="1" noChangeArrowheads="1"/>
+                    </pic:cNvPicPr>
                   </pic:nvPicPr>
                   <pic:blipFill>
-                    <a:blip r:embed="rId10"/>
+                    <a:blip r:embed="rId10">
+                      <a:extLst>
+                        <a:ext uri="{28A0092B-C50C-407E-A947-70E740481C1C}">
+                          <a14:useLocalDpi xmlns:a14="http://schemas.microsoft.com/office/drawing/2010/main" val="0"/>
+                        </a:ext>
+                      </a:extLst>
+                    </a:blip>
                     <a:srcRect/>
                     <a:stretch>
                       <a:fillRect/>
                     </a:stretch>
                   </pic:blipFill>
-                  <pic:spPr>
+                  <pic:spPr bwMode="auto">
                     <a:xfrm>
                       <a:off x="0" y="0"/>
-                      <a:ext cx="1556608" cy="1954040"/>
+                      <a:ext cx="1550121" cy="1954500"/>
                     </a:xfrm>
                     <a:prstGeom prst="rect">
                       <a:avLst/>
                     </a:prstGeom>
-                    <a:ln/>
+                    <a:noFill/>
+                    <a:ln>
+                      <a:noFill/>
+                    </a:ln>
                   </pic:spPr>
                 </pic:pic>
               </a:graphicData>
@@ -589,6 +602,8 @@
           </wp:inline>
         </w:drawing>
       </w:r>
+      <w:bookmarkStart w:id="0" w:name="_GoBack"/>
+      <w:bookmarkEnd w:id="0"/>
     </w:p>
     <w:p>
       <w:pPr>
@@ -1482,8 +1497,6 @@
         </w:rPr>
         <w:t>:</w:t>
       </w:r>
-      <w:bookmarkStart w:id="0" w:name="_GoBack"/>
-      <w:bookmarkEnd w:id="0"/>
     </w:p>
     <w:p>
       <w:pPr>

</xml_diff>